<commit_message>
Added scenario spec sheets, split Register Account into Log In and Sign Up
</commit_message>
<xml_diff>
--- a/Sequence Diagrams/Contact Seller -MAT .docx
+++ b/Sequence Diagrams/Contact Seller -MAT .docx
@@ -20,7 +20,27 @@
           <w:szCs w:val="36"/>
           <w:u w:val="single"/>
         </w:rPr>
-        <w:t>UC-004 – Contact Seller</w:t>
+        <w:t>UC-00</w:t>
+      </w:r>
+      <w:r>
+        <w:rPr>
+          <w:b/>
+          <w:bCs/>
+          <w:sz w:val="36"/>
+          <w:szCs w:val="36"/>
+          <w:u w:val="single"/>
+        </w:rPr>
+        <w:t>5</w:t>
+      </w:r>
+      <w:r>
+        <w:rPr>
+          <w:b/>
+          <w:bCs/>
+          <w:sz w:val="36"/>
+          <w:szCs w:val="36"/>
+          <w:u w:val="single"/>
+        </w:rPr>
+        <w:t xml:space="preserve"> – Contact Seller</w:t>
       </w:r>
     </w:p>
     <w:p>
@@ -1485,13 +1505,7 @@
               <w:rPr>
                 <w:rFonts w:cstheme="minorHAnsi"/>
               </w:rPr>
-              <w:t>seller</w:t>
-            </w:r>
-            <w:r>
-              <w:rPr>
-                <w:rFonts w:cstheme="minorHAnsi"/>
-              </w:rPr>
-              <w:t>ID</w:t>
+              <w:t>sellerID</w:t>
             </w:r>
             <w:proofErr w:type="spellEnd"/>
           </w:p>

</xml_diff>